<commit_message>
end game/new game function working
</commit_message>
<xml_diff>
--- a/blackjack_code_11_22.docx
+++ b/blackjack_code_11_22.docx
@@ -19696,7 +19696,7 @@
       <w:rPr>
         <w:noProof/>
       </w:rPr>
-      <w:t>11/18/15</w:t>
+      <w:t>11/19/15</w:t>
     </w:r>
     <w:r>
       <w:fldChar w:fldCharType="end"/>
@@ -21696,7 +21696,7 @@
 </file>
 
 <file path=customXml/itemProps1.xml><?xml version="1.0" encoding="utf-8"?>
-<ds:datastoreItem xmlns:ds="http://schemas.openxmlformats.org/officeDocument/2006/customXml" ds:itemID="{08374834-F148-1449-AE3D-8FF977A91E51}">
+<ds:datastoreItem xmlns:ds="http://schemas.openxmlformats.org/officeDocument/2006/customXml" ds:itemID="{BF0B9E31-0912-D744-83B8-3B8988D56E6F}">
   <ds:schemaRefs>
     <ds:schemaRef ds:uri="http://schemas.openxmlformats.org/officeDocument/2006/bibliography"/>
   </ds:schemaRefs>

</xml_diff>